<commit_message>
Refactor Task 4 Linear Regression documentation and update presentation
</commit_message>
<xml_diff>
--- a/Tasks/FA23BCS117_FA23BCS108_Task4_LinearRegression/FA23BCS117_FA23BCS108_Task4_LinearRegression.docx
+++ b/Tasks/FA23BCS117_FA23BCS108_Task4_LinearRegression/FA23BCS117_FA23BCS108_Task4_LinearRegression.docx
@@ -29,18 +29,7 @@
           <w:sz w:val="40"/>
           <w:szCs w:val="40"/>
         </w:rPr>
-        <w:t>LINEAR REGRESSION</w:t>
-      </w:r>
-      <w:r>
-        <w:rPr>
-          <w:rFonts w:ascii="Times New Roman" w:hAnsi="Times New Roman"/>
-          <w:b/>
-          <w:bCs/>
-          <w:color w:val="000000"/>
-          <w:sz w:val="40"/>
-          <w:szCs w:val="40"/>
-        </w:rPr>
-        <w:t xml:space="preserve"> - TASK </w:t>
+        <w:t xml:space="preserve">LINEAR REGRESSION - TASK </w:t>
       </w:r>
       <w:bookmarkEnd w:id="0"/>
       <w:bookmarkEnd w:id="1"/>
@@ -130,7 +119,7 @@
                     </pic:cNvPicPr>
                   </pic:nvPicPr>
                   <pic:blipFill>
-                    <a:blip r:embed="rId5">
+                    <a:blip r:embed="rId7">
                       <a:extLst>
                         <a:ext uri="{28A0092B-C50C-407E-A947-70E740481C1C}">
                           <a14:useLocalDpi xmlns:a14="http://schemas.microsoft.com/office/drawing/2010/main" val="0"/>
@@ -1129,7 +1118,6 @@
             <w:b/>
             <w:bCs/>
             <w:noProof/>
-            <w:lang/>
           </w:rPr>
           <w:t>Result and Analysis:</w:t>
         </w:r>
@@ -1620,7 +1608,6 @@
             <w:b/>
             <w:bCs/>
             <w:noProof/>
-            <w:lang/>
           </w:rPr>
           <w:t>Result and Analysis:</w:t>
         </w:r>
@@ -1954,15 +1941,7 @@
           <w:sz w:val="28"/>
           <w:szCs w:val="28"/>
         </w:rPr>
-        <w:t>T</w:t>
-      </w:r>
-      <w:r>
-        <w:rPr>
-          <w:rFonts w:asciiTheme="majorBidi" w:hAnsiTheme="majorBidi" w:cstheme="majorBidi"/>
-          <w:sz w:val="28"/>
-          <w:szCs w:val="28"/>
-        </w:rPr>
-        <w:t xml:space="preserve">his project explores the application of linear regression models for predictive analysis on two distinct datasets. First, a </w:t>
+        <w:t xml:space="preserve">This project explores the application of linear regression models for predictive analysis on two distinct datasets. First, a </w:t>
       </w:r>
       <w:r>
         <w:rPr>
@@ -2965,7 +2944,6 @@
           <w:noProof/>
           <w:sz w:val="28"/>
           <w:szCs w:val="28"/>
-          <w:lang/>
         </w:rPr>
       </w:pPr>
       <w:r>
@@ -2974,7 +2952,6 @@
           <w:noProof/>
           <w:sz w:val="28"/>
           <w:szCs w:val="28"/>
-          <w:lang/>
         </w:rPr>
         <w:drawing>
           <wp:inline distT="0" distB="0" distL="0" distR="0" wp14:anchorId="28965187" wp14:editId="29C2670F">
@@ -2992,7 +2969,7 @@
                     <pic:cNvPicPr/>
                   </pic:nvPicPr>
                   <pic:blipFill>
-                    <a:blip r:embed="rId6"/>
+                    <a:blip r:embed="rId8"/>
                     <a:stretch>
                       <a:fillRect/>
                     </a:stretch>
@@ -3021,7 +2998,6 @@
           <w:rFonts w:ascii="Times New Roman" w:hAnsi="Times New Roman" w:cs="Times New Roman"/>
           <w:sz w:val="22"/>
           <w:szCs w:val="22"/>
-          <w:lang/>
         </w:rPr>
       </w:pPr>
       <w:r>
@@ -3031,7 +3007,6 @@
           <w:bCs/>
           <w:sz w:val="22"/>
           <w:szCs w:val="22"/>
-          <w:lang/>
         </w:rPr>
         <w:t xml:space="preserve">        </w:t>
       </w:r>
@@ -3042,7 +3017,6 @@
           <w:bCs/>
           <w:sz w:val="22"/>
           <w:szCs w:val="22"/>
-          <w:lang/>
         </w:rPr>
         <w:t>Figure 1:</w:t>
       </w:r>
@@ -3051,7 +3025,6 @@
           <w:rFonts w:ascii="Times New Roman" w:hAnsi="Times New Roman" w:cs="Times New Roman"/>
           <w:sz w:val="22"/>
           <w:szCs w:val="22"/>
-          <w:lang/>
         </w:rPr>
         <w:t xml:space="preserve"> </w:t>
       </w:r>
@@ -3208,16 +3181,7 @@
           <w:sz w:val="28"/>
           <w:szCs w:val="28"/>
         </w:rPr>
-        <w:t xml:space="preserve"> model was instantiated and trained using </w:t>
-      </w:r>
-      <w:proofErr w:type="gramStart"/>
-      <w:r>
-        <w:rPr>
-          <w:rFonts w:asciiTheme="majorBidi" w:hAnsiTheme="majorBidi" w:cstheme="majorBidi"/>
-          <w:sz w:val="28"/>
-          <w:szCs w:val="28"/>
-        </w:rPr>
-        <w:t xml:space="preserve">the </w:t>
+        <w:t xml:space="preserve"> model was instantiated and trained using the </w:t>
       </w:r>
       <w:r>
         <w:rPr>
@@ -3226,17 +3190,7 @@
           <w:sz w:val="28"/>
           <w:szCs w:val="28"/>
         </w:rPr>
-        <w:t>.fit</w:t>
-      </w:r>
-      <w:proofErr w:type="gramEnd"/>
-      <w:r>
-        <w:rPr>
-          <w:rStyle w:val="HTMLCode"/>
-          <w:rFonts w:asciiTheme="majorBidi" w:eastAsiaTheme="majorEastAsia" w:hAnsiTheme="majorBidi" w:cstheme="majorBidi"/>
-          <w:sz w:val="28"/>
-          <w:szCs w:val="28"/>
-        </w:rPr>
-        <w:t>()</w:t>
+        <w:t>.fit()</w:t>
       </w:r>
       <w:r>
         <w:rPr>
@@ -3389,7 +3343,6 @@
           <w:b/>
           <w:bCs/>
           <w:color w:val="000000"/>
-          <w:lang/>
         </w:rPr>
       </w:pPr>
       <w:bookmarkStart w:id="22" w:name="_Toc210395123"/>
@@ -3399,7 +3352,6 @@
           <w:b/>
           <w:bCs/>
           <w:color w:val="000000"/>
-          <w:lang/>
         </w:rPr>
         <w:lastRenderedPageBreak/>
         <w:t>Result and Analysis:</w:t>
@@ -3411,7 +3363,6 @@
           <w:b/>
           <w:bCs/>
           <w:color w:val="000000"/>
-          <w:lang/>
         </w:rPr>
         <w:t xml:space="preserve"> </w:t>
       </w:r>
@@ -3425,7 +3376,6 @@
           <w:szCs w:val="28"/>
         </w:rPr>
       </w:pPr>
-      <w:proofErr w:type="gramStart"/>
       <w:r>
         <w:rPr>
           <w:rFonts w:hAnsi="Symbol"/>
@@ -3448,9 +3398,15 @@
           <w:sz w:val="28"/>
           <w:szCs w:val="28"/>
         </w:rPr>
-        <w:t>Model</w:t>
-      </w:r>
-      <w:proofErr w:type="gramEnd"/>
+        <w:t>Model Evaluation:</w:t>
+      </w:r>
+      <w:r>
+        <w:rPr>
+          <w:sz w:val="28"/>
+          <w:szCs w:val="28"/>
+        </w:rPr>
+        <w:t xml:space="preserve"> The model's performance was evaluated on the test set, achieving an R-squared (R²) score of </w:t>
+      </w:r>
       <w:r>
         <w:rPr>
           <w:b/>
@@ -3458,14 +3414,39 @@
           <w:sz w:val="28"/>
           <w:szCs w:val="28"/>
         </w:rPr>
-        <w:t xml:space="preserve"> Evaluation:</w:t>
-      </w:r>
-      <w:r>
-        <w:rPr>
-          <w:sz w:val="28"/>
-          <w:szCs w:val="28"/>
-        </w:rPr>
-        <w:t xml:space="preserve"> The model's performance was evaluated on the test set, achieving an R-squared (R²) score of </w:t>
+        <w:t>0.7738</w:t>
+      </w:r>
+      <w:r>
+        <w:rPr>
+          <w:sz w:val="28"/>
+          <w:szCs w:val="28"/>
+        </w:rPr>
+        <w:t>. This indicates that approximately 77.4% of the variance in per capita income can be explained by the year.</w:t>
+      </w:r>
+    </w:p>
+    <w:p>
+      <w:pPr>
+        <w:pStyle w:val="NormalWeb"/>
+        <w:spacing w:line="360" w:lineRule="auto"/>
+        <w:rPr>
+          <w:sz w:val="28"/>
+          <w:szCs w:val="28"/>
+        </w:rPr>
+      </w:pPr>
+      <w:r>
+        <w:rPr>
+          <w:rFonts w:hAnsi="Symbol"/>
+          <w:sz w:val="28"/>
+          <w:szCs w:val="28"/>
+        </w:rPr>
+        <w:t></w:t>
+      </w:r>
+      <w:r>
+        <w:rPr>
+          <w:sz w:val="28"/>
+          <w:szCs w:val="28"/>
+        </w:rPr>
+        <w:t xml:space="preserve">  </w:t>
       </w:r>
       <w:r>
         <w:rPr>
@@ -3474,40 +3455,21 @@
           <w:sz w:val="28"/>
           <w:szCs w:val="28"/>
         </w:rPr>
-        <w:t>0.7738</w:t>
-      </w:r>
-      <w:r>
-        <w:rPr>
-          <w:sz w:val="28"/>
-          <w:szCs w:val="28"/>
-        </w:rPr>
-        <w:t>. This indicates that approximately 77.4% of the variance in per capita income can be explained by the year.</w:t>
-      </w:r>
-    </w:p>
-    <w:p>
-      <w:pPr>
-        <w:pStyle w:val="NormalWeb"/>
-        <w:spacing w:line="360" w:lineRule="auto"/>
-        <w:rPr>
-          <w:sz w:val="28"/>
-          <w:szCs w:val="28"/>
-        </w:rPr>
-      </w:pPr>
-      <w:proofErr w:type="gramStart"/>
-      <w:r>
-        <w:rPr>
-          <w:rFonts w:hAnsi="Symbol"/>
-          <w:sz w:val="28"/>
-          <w:szCs w:val="28"/>
-        </w:rPr>
-        <w:t></w:t>
-      </w:r>
-      <w:r>
-        <w:rPr>
-          <w:sz w:val="28"/>
-          <w:szCs w:val="28"/>
-        </w:rPr>
-        <w:t xml:space="preserve">  </w:t>
+        <w:t>Prediction:</w:t>
+      </w:r>
+      <w:r>
+        <w:rPr>
+          <w:sz w:val="28"/>
+          <w:szCs w:val="28"/>
+        </w:rPr>
+        <w:t xml:space="preserve"> The model was used to predict the per capita income for the year 2020.</w:t>
+      </w:r>
+      <w:r>
+        <w:rPr>
+          <w:sz w:val="28"/>
+          <w:szCs w:val="28"/>
+        </w:rPr>
+        <w:t xml:space="preserve"> </w:t>
       </w:r>
       <w:r>
         <w:rPr>
@@ -3516,9 +3478,15 @@
           <w:sz w:val="28"/>
           <w:szCs w:val="28"/>
         </w:rPr>
-        <w:t>Prediction</w:t>
-      </w:r>
-      <w:proofErr w:type="gramEnd"/>
+        <w:t>Prediction for 2020:</w:t>
+      </w:r>
+      <w:r>
+        <w:rPr>
+          <w:sz w:val="28"/>
+          <w:szCs w:val="28"/>
+        </w:rPr>
+        <w:t xml:space="preserve"> </w:t>
+      </w:r>
       <w:r>
         <w:rPr>
           <w:b/>
@@ -3526,21 +3494,32 @@
           <w:sz w:val="28"/>
           <w:szCs w:val="28"/>
         </w:rPr>
-        <w:t>:</w:t>
-      </w:r>
-      <w:r>
-        <w:rPr>
-          <w:sz w:val="28"/>
-          <w:szCs w:val="28"/>
-        </w:rPr>
-        <w:t xml:space="preserve"> The model was used to predict the per capita income for the year 2020.</w:t>
-      </w:r>
-      <w:r>
-        <w:rPr>
-          <w:sz w:val="28"/>
-          <w:szCs w:val="28"/>
-        </w:rPr>
-        <w:t xml:space="preserve"> </w:t>
+        <w:t>$42,960.58</w:t>
+      </w:r>
+    </w:p>
+    <w:p>
+      <w:pPr>
+        <w:pStyle w:val="NormalWeb"/>
+        <w:spacing w:line="360" w:lineRule="auto"/>
+        <w:rPr>
+          <w:sz w:val="28"/>
+          <w:szCs w:val="28"/>
+        </w:rPr>
+      </w:pPr>
+      <w:r>
+        <w:rPr>
+          <w:rFonts w:hAnsi="Symbol"/>
+          <w:sz w:val="28"/>
+          <w:szCs w:val="28"/>
+        </w:rPr>
+        <w:t></w:t>
+      </w:r>
+      <w:r>
+        <w:rPr>
+          <w:sz w:val="28"/>
+          <w:szCs w:val="28"/>
+        </w:rPr>
+        <w:t xml:space="preserve">  </w:t>
       </w:r>
       <w:r>
         <w:rPr>
@@ -3549,68 +3528,7 @@
           <w:sz w:val="28"/>
           <w:szCs w:val="28"/>
         </w:rPr>
-        <w:t>Prediction for 2020:</w:t>
-      </w:r>
-      <w:r>
-        <w:rPr>
-          <w:sz w:val="28"/>
-          <w:szCs w:val="28"/>
-        </w:rPr>
-        <w:t xml:space="preserve"> </w:t>
-      </w:r>
-      <w:r>
-        <w:rPr>
-          <w:b/>
-          <w:bCs/>
-          <w:sz w:val="28"/>
-          <w:szCs w:val="28"/>
-        </w:rPr>
-        <w:t>$42,960.58</w:t>
-      </w:r>
-    </w:p>
-    <w:p>
-      <w:pPr>
-        <w:pStyle w:val="NormalWeb"/>
-        <w:spacing w:line="360" w:lineRule="auto"/>
-        <w:rPr>
-          <w:sz w:val="28"/>
-          <w:szCs w:val="28"/>
-        </w:rPr>
-      </w:pPr>
-      <w:proofErr w:type="gramStart"/>
-      <w:r>
-        <w:rPr>
-          <w:rFonts w:hAnsi="Symbol"/>
-          <w:sz w:val="28"/>
-          <w:szCs w:val="28"/>
-        </w:rPr>
-        <w:t></w:t>
-      </w:r>
-      <w:r>
-        <w:rPr>
-          <w:sz w:val="28"/>
-          <w:szCs w:val="28"/>
-        </w:rPr>
-        <w:t xml:space="preserve">  </w:t>
-      </w:r>
-      <w:r>
-        <w:rPr>
-          <w:b/>
-          <w:bCs/>
-          <w:sz w:val="28"/>
-          <w:szCs w:val="28"/>
-        </w:rPr>
-        <w:t>Model</w:t>
-      </w:r>
-      <w:proofErr w:type="gramEnd"/>
-      <w:r>
-        <w:rPr>
-          <w:b/>
-          <w:bCs/>
-          <w:sz w:val="28"/>
-          <w:szCs w:val="28"/>
-        </w:rPr>
-        <w:t xml:space="preserve"> Visualization:</w:t>
+        <w:t>Model Visualization:</w:t>
       </w:r>
       <w:r>
         <w:rPr>
@@ -3631,7 +3549,6 @@
           <w:bCs/>
           <w:noProof/>
           <w:color w:val="000000"/>
-          <w:lang/>
         </w:rPr>
       </w:pPr>
     </w:p>
@@ -3639,13 +3556,10 @@
       <w:pPr>
         <w:spacing w:line="360" w:lineRule="auto"/>
         <w:jc w:val="center"/>
-        <w:rPr>
-          <w:lang/>
-        </w:rPr>
-      </w:pPr>
-      <w:r>
-        <w:rPr>
-          <w:lang/>
+      </w:pPr>
+      <w:r>
+        <w:rPr>
+          <w:noProof/>
         </w:rPr>
         <w:drawing>
           <wp:inline distT="0" distB="0" distL="0" distR="0" wp14:anchorId="314606E8" wp14:editId="6683CDFE">
@@ -3663,7 +3577,7 @@
                     <pic:cNvPicPr/>
                   </pic:nvPicPr>
                   <pic:blipFill>
-                    <a:blip r:embed="rId7"/>
+                    <a:blip r:embed="rId9"/>
                     <a:stretch>
                       <a:fillRect/>
                     </a:stretch>
@@ -3701,7 +3615,6 @@
           <w:bCs/>
           <w:sz w:val="22"/>
           <w:szCs w:val="22"/>
-          <w:lang/>
         </w:rPr>
         <w:t xml:space="preserve">Figure </w:t>
       </w:r>
@@ -3722,7 +3635,6 @@
           <w:bCs/>
           <w:sz w:val="22"/>
           <w:szCs w:val="22"/>
-          <w:lang/>
         </w:rPr>
         <w:t>:</w:t>
       </w:r>
@@ -3731,7 +3643,6 @@
           <w:rFonts w:ascii="Times New Roman" w:hAnsi="Times New Roman" w:cs="Times New Roman"/>
           <w:sz w:val="22"/>
           <w:szCs w:val="22"/>
-          <w:lang/>
         </w:rPr>
         <w:t xml:space="preserve"> </w:t>
       </w:r>
@@ -3796,8 +3707,8 @@
           <w:szCs w:val="40"/>
         </w:rPr>
       </w:pPr>
-      <w:bookmarkStart w:id="23" w:name="_Toc209708930"/>
-      <w:bookmarkStart w:id="24" w:name="_Toc210395124"/>
+      <w:bookmarkStart w:id="23" w:name="_Toc210395124"/>
+      <w:bookmarkStart w:id="24" w:name="_Toc209708930"/>
       <w:r>
         <w:rPr>
           <w:rFonts w:ascii="Times New Roman" w:hAnsi="Times New Roman"/>
@@ -3808,75 +3719,9 @@
           <w:szCs w:val="40"/>
         </w:rPr>
         <w:lastRenderedPageBreak/>
-        <w:t xml:space="preserve">Part </w:t>
-      </w:r>
-      <w:r>
-        <w:rPr>
-          <w:rFonts w:ascii="Times New Roman" w:hAnsi="Times New Roman"/>
-          <w:b/>
-          <w:bCs/>
-          <w:color w:val="000000"/>
-          <w:sz w:val="40"/>
-          <w:szCs w:val="40"/>
-        </w:rPr>
-        <w:t>2</w:t>
-      </w:r>
-      <w:r>
-        <w:rPr>
-          <w:rFonts w:ascii="Times New Roman" w:hAnsi="Times New Roman"/>
-          <w:b/>
-          <w:bCs/>
-          <w:color w:val="000000"/>
-          <w:sz w:val="40"/>
-          <w:szCs w:val="40"/>
-        </w:rPr>
-        <w:t xml:space="preserve">: </w:t>
-      </w:r>
-      <w:r>
-        <w:rPr>
-          <w:rFonts w:ascii="Times New Roman" w:hAnsi="Times New Roman"/>
-          <w:b/>
-          <w:bCs/>
-          <w:color w:val="000000"/>
-          <w:sz w:val="40"/>
-          <w:szCs w:val="40"/>
-        </w:rPr>
-        <w:t>Multiple</w:t>
-      </w:r>
-      <w:r>
-        <w:rPr>
-          <w:rFonts w:ascii="Times New Roman" w:hAnsi="Times New Roman"/>
-          <w:b/>
-          <w:bCs/>
-          <w:color w:val="000000"/>
-          <w:sz w:val="40"/>
-          <w:szCs w:val="40"/>
-        </w:rPr>
-        <w:t xml:space="preserve"> Linear Regression (</w:t>
-      </w:r>
-      <w:r>
-        <w:rPr>
-          <w:rFonts w:ascii="Times New Roman" w:hAnsi="Times New Roman"/>
-          <w:b/>
-          <w:bCs/>
-          <w:color w:val="000000"/>
-          <w:sz w:val="40"/>
-          <w:szCs w:val="40"/>
-        </w:rPr>
-        <w:t>Hiring Dataset</w:t>
-      </w:r>
-      <w:r>
-        <w:rPr>
-          <w:rFonts w:ascii="Times New Roman" w:hAnsi="Times New Roman"/>
-          <w:b/>
-          <w:bCs/>
-          <w:color w:val="000000"/>
-          <w:sz w:val="40"/>
-          <w:szCs w:val="40"/>
-        </w:rPr>
-        <w:t>)</w:t>
-      </w:r>
-      <w:bookmarkEnd w:id="24"/>
+        <w:t>Part 2: Multiple Linear Regression (Hiring Dataset)</w:t>
+      </w:r>
+      <w:bookmarkEnd w:id="23"/>
     </w:p>
     <w:p>
       <w:pPr>
@@ -4204,9 +4049,9 @@
           <w:sz w:val="28"/>
           <w:szCs w:val="28"/>
         </w:rPr>
-        <w:t>test_</w:t>
-      </w:r>
-      <w:proofErr w:type="gramStart"/>
+        <w:t>test_score</w:t>
+      </w:r>
+      <w:proofErr w:type="spellEnd"/>
       <w:r>
         <w:rPr>
           <w:rStyle w:val="HTMLCode"/>
@@ -4214,27 +4059,7 @@
           <w:sz w:val="28"/>
           <w:szCs w:val="28"/>
         </w:rPr>
-        <w:t>score</w:t>
-      </w:r>
-      <w:proofErr w:type="spellEnd"/>
-      <w:r>
-        <w:rPr>
-          <w:rStyle w:val="HTMLCode"/>
-          <w:rFonts w:asciiTheme="majorBidi" w:eastAsiaTheme="majorEastAsia" w:hAnsiTheme="majorBidi" w:cstheme="majorBidi"/>
-          <w:sz w:val="28"/>
-          <w:szCs w:val="28"/>
-        </w:rPr>
-        <w:t>(</w:t>
-      </w:r>
-      <w:proofErr w:type="gramEnd"/>
-      <w:r>
-        <w:rPr>
-          <w:rStyle w:val="HTMLCode"/>
-          <w:rFonts w:asciiTheme="majorBidi" w:eastAsiaTheme="majorEastAsia" w:hAnsiTheme="majorBidi" w:cstheme="majorBidi"/>
-          <w:sz w:val="28"/>
-          <w:szCs w:val="28"/>
-        </w:rPr>
-        <w:t>out of 10)</w:t>
+        <w:t>(out of 10)</w:t>
       </w:r>
       <w:r>
         <w:rPr>
@@ -4285,9 +4110,9 @@
           <w:sz w:val="28"/>
           <w:szCs w:val="28"/>
         </w:rPr>
-        <w:t>interview_</w:t>
-      </w:r>
-      <w:proofErr w:type="gramStart"/>
+        <w:t>interview_score</w:t>
+      </w:r>
+      <w:proofErr w:type="spellEnd"/>
       <w:r>
         <w:rPr>
           <w:rStyle w:val="HTMLCode"/>
@@ -4295,27 +4120,7 @@
           <w:sz w:val="28"/>
           <w:szCs w:val="28"/>
         </w:rPr>
-        <w:t>score</w:t>
-      </w:r>
-      <w:proofErr w:type="spellEnd"/>
-      <w:r>
-        <w:rPr>
-          <w:rStyle w:val="HTMLCode"/>
-          <w:rFonts w:asciiTheme="majorBidi" w:eastAsiaTheme="majorEastAsia" w:hAnsiTheme="majorBidi" w:cstheme="majorBidi"/>
-          <w:sz w:val="28"/>
-          <w:szCs w:val="28"/>
-        </w:rPr>
-        <w:t>(</w:t>
-      </w:r>
-      <w:proofErr w:type="gramEnd"/>
-      <w:r>
-        <w:rPr>
-          <w:rStyle w:val="HTMLCode"/>
-          <w:rFonts w:asciiTheme="majorBidi" w:eastAsiaTheme="majorEastAsia" w:hAnsiTheme="majorBidi" w:cstheme="majorBidi"/>
-          <w:sz w:val="28"/>
-          <w:szCs w:val="28"/>
-        </w:rPr>
-        <w:t>out of 10)</w:t>
+        <w:t>(out of 10)</w:t>
       </w:r>
       <w:r>
         <w:rPr>
@@ -4340,7 +4145,6 @@
           <w:szCs w:val="28"/>
         </w:rPr>
       </w:pPr>
-      <w:proofErr w:type="gramStart"/>
       <w:r>
         <w:rPr>
           <w:rStyle w:val="HTMLCode"/>
@@ -4348,17 +4152,7 @@
           <w:sz w:val="28"/>
           <w:szCs w:val="28"/>
         </w:rPr>
-        <w:t>salary(</w:t>
-      </w:r>
-      <w:proofErr w:type="gramEnd"/>
-      <w:r>
-        <w:rPr>
-          <w:rStyle w:val="HTMLCode"/>
-          <w:rFonts w:asciiTheme="majorBidi" w:eastAsiaTheme="majorEastAsia" w:hAnsiTheme="majorBidi" w:cstheme="majorBidi"/>
-          <w:sz w:val="28"/>
-          <w:szCs w:val="28"/>
-        </w:rPr>
-        <w:t>$)</w:t>
+        <w:t>salary($)</w:t>
       </w:r>
       <w:r>
         <w:rPr>
@@ -4440,25 +4234,7 @@
           <w:bCs/>
           <w:color w:val="000000"/>
         </w:rPr>
-        <w:t xml:space="preserve">Dataset </w:t>
-      </w:r>
-      <w:r>
-        <w:rPr>
-          <w:rFonts w:ascii="Times New Roman" w:hAnsi="Times New Roman"/>
-          <w:b/>
-          <w:bCs/>
-          <w:color w:val="000000"/>
-        </w:rPr>
-        <w:t>Preprocessing</w:t>
-      </w:r>
-      <w:r>
-        <w:rPr>
-          <w:rFonts w:ascii="Times New Roman" w:hAnsi="Times New Roman"/>
-          <w:b/>
-          <w:bCs/>
-          <w:color w:val="000000"/>
-        </w:rPr>
-        <w:t>:</w:t>
+        <w:t>Dataset Preprocessing:</w:t>
       </w:r>
       <w:bookmarkEnd w:id="27"/>
       <w:r>
@@ -4520,7 +4296,7 @@
         <w:pStyle w:val="NormalWeb"/>
         <w:numPr>
           <w:ilvl w:val="1"/>
-          <w:numId w:val="35"/>
+          <w:numId w:val="45"/>
         </w:numPr>
         <w:spacing w:line="360" w:lineRule="auto"/>
         <w:rPr>
@@ -4578,7 +4354,7 @@
         <w:pStyle w:val="NormalWeb"/>
         <w:numPr>
           <w:ilvl w:val="1"/>
-          <w:numId w:val="35"/>
+          <w:numId w:val="45"/>
         </w:numPr>
         <w:spacing w:line="360" w:lineRule="auto"/>
         <w:rPr>
@@ -4663,7 +4439,7 @@
         <w:pStyle w:val="NormalWeb"/>
         <w:numPr>
           <w:ilvl w:val="1"/>
-          <w:numId w:val="35"/>
+          <w:numId w:val="44"/>
         </w:numPr>
         <w:spacing w:line="360" w:lineRule="auto"/>
         <w:rPr>
@@ -4737,7 +4513,6 @@
           <w:bCs/>
           <w:color w:val="000000"/>
         </w:rPr>
-        <w:lastRenderedPageBreak/>
         <w:t>Methodology:</w:t>
       </w:r>
       <w:bookmarkEnd w:id="28"/>
@@ -4895,7 +4670,6 @@
         </w:rPr>
         <w:t xml:space="preserve">) to predict </w:t>
       </w:r>
-      <w:proofErr w:type="gramStart"/>
       <w:r>
         <w:rPr>
           <w:rStyle w:val="HTMLCode"/>
@@ -4903,17 +4677,7 @@
           <w:sz w:val="28"/>
           <w:szCs w:val="28"/>
         </w:rPr>
-        <w:t>salary(</w:t>
-      </w:r>
-      <w:proofErr w:type="gramEnd"/>
-      <w:r>
-        <w:rPr>
-          <w:rStyle w:val="HTMLCode"/>
-          <w:rFonts w:asciiTheme="majorBidi" w:eastAsiaTheme="majorEastAsia" w:hAnsiTheme="majorBidi" w:cstheme="majorBidi"/>
-          <w:sz w:val="28"/>
-          <w:szCs w:val="28"/>
-        </w:rPr>
-        <w:t>$)</w:t>
+        <w:t>salary($)</w:t>
       </w:r>
       <w:r>
         <w:rPr>
@@ -4996,26 +4760,6 @@
     <w:p>
       <w:pPr>
         <w:spacing w:line="360" w:lineRule="auto"/>
-      </w:pPr>
-    </w:p>
-    <w:p>
-      <w:pPr>
-        <w:spacing w:line="360" w:lineRule="auto"/>
-      </w:pPr>
-    </w:p>
-    <w:p>
-      <w:pPr>
-        <w:spacing w:line="360" w:lineRule="auto"/>
-      </w:pPr>
-    </w:p>
-    <w:p>
-      <w:pPr>
-        <w:spacing w:line="360" w:lineRule="auto"/>
-      </w:pPr>
-    </w:p>
-    <w:p>
-      <w:pPr>
-        <w:spacing w:line="360" w:lineRule="auto"/>
         <w:rPr>
           <w:rFonts w:ascii="Times New Roman" w:hAnsi="Times New Roman" w:cs="Times New Roman"/>
           <w:sz w:val="28"/>
@@ -5042,6 +4786,7 @@
           <w:bCs/>
           <w:color w:val="000000"/>
         </w:rPr>
+        <w:lastRenderedPageBreak/>
         <w:t>Model Implementation:</w:t>
       </w:r>
       <w:bookmarkEnd w:id="29"/>
@@ -5407,7 +5152,6 @@
           <w:b/>
           <w:bCs/>
           <w:color w:val="000000"/>
-          <w:lang/>
         </w:rPr>
       </w:pPr>
       <w:bookmarkStart w:id="30" w:name="_Toc210395130"/>
@@ -5417,8 +5161,8 @@
           <w:b/>
           <w:bCs/>
           <w:color w:val="000000"/>
-          <w:lang/>
-        </w:rPr>
+        </w:rPr>
+        <w:lastRenderedPageBreak/>
         <w:t>Result and Analysis:</w:t>
       </w:r>
       <w:bookmarkEnd w:id="30"/>
@@ -5428,7 +5172,6 @@
           <w:b/>
           <w:bCs/>
           <w:color w:val="000000"/>
-          <w:lang/>
         </w:rPr>
         <w:t xml:space="preserve"> </w:t>
       </w:r>
@@ -5528,7 +5271,6 @@
           <w:bCs/>
           <w:noProof/>
           <w:color w:val="000000"/>
-          <w:lang/>
         </w:rPr>
       </w:pPr>
     </w:p>
@@ -5931,6 +5673,11 @@
     </w:p>
     <w:p>
       <w:pPr>
+        <w:spacing w:line="360" w:lineRule="auto"/>
+      </w:pPr>
+    </w:p>
+    <w:p>
+      <w:pPr>
         <w:pStyle w:val="Heading2"/>
         <w:spacing w:line="360" w:lineRule="auto"/>
         <w:rPr>
@@ -5951,7 +5698,7 @@
         <w:lastRenderedPageBreak/>
         <w:t>List of Figures:</w:t>
       </w:r>
-      <w:bookmarkEnd w:id="23"/>
+      <w:bookmarkEnd w:id="24"/>
       <w:bookmarkEnd w:id="31"/>
       <w:r>
         <w:rPr>
@@ -5974,7 +5721,6 @@
           <w:rFonts w:ascii="Times New Roman" w:hAnsi="Times New Roman" w:cs="Times New Roman"/>
           <w:sz w:val="28"/>
           <w:szCs w:val="28"/>
-          <w:lang/>
         </w:rPr>
       </w:pPr>
       <w:r>
@@ -5984,7 +5730,6 @@
           <w:bCs/>
           <w:sz w:val="28"/>
           <w:szCs w:val="28"/>
-          <w:lang/>
         </w:rPr>
         <w:t>Figure 1:</w:t>
       </w:r>
@@ -5993,7 +5738,6 @@
           <w:rFonts w:ascii="Times New Roman" w:hAnsi="Times New Roman" w:cs="Times New Roman"/>
           <w:sz w:val="28"/>
           <w:szCs w:val="28"/>
-          <w:lang/>
         </w:rPr>
         <w:t xml:space="preserve"> </w:t>
       </w:r>
@@ -6010,7 +5754,6 @@
           <w:rFonts w:ascii="Times New Roman" w:hAnsi="Times New Roman" w:cs="Times New Roman"/>
           <w:sz w:val="28"/>
           <w:szCs w:val="28"/>
-          <w:lang/>
         </w:rPr>
         <w:t xml:space="preserve"> </w:t>
       </w:r>
@@ -6026,7 +5769,6 @@
           <w:rFonts w:ascii="Times New Roman" w:hAnsi="Times New Roman" w:cs="Times New Roman"/>
           <w:sz w:val="28"/>
           <w:szCs w:val="28"/>
-          <w:lang/>
         </w:rPr>
       </w:pPr>
       <w:r>
@@ -6036,7 +5778,6 @@
           <w:bCs/>
           <w:sz w:val="28"/>
           <w:szCs w:val="28"/>
-          <w:lang/>
         </w:rPr>
         <w:t>Figure 2:</w:t>
       </w:r>
@@ -6045,7 +5786,6 @@
           <w:rFonts w:ascii="Times New Roman" w:hAnsi="Times New Roman" w:cs="Times New Roman"/>
           <w:sz w:val="28"/>
           <w:szCs w:val="28"/>
-          <w:lang/>
         </w:rPr>
         <w:t xml:space="preserve"> </w:t>
       </w:r>
@@ -6388,25 +6128,7 @@
           <w:sz w:val="28"/>
           <w:szCs w:val="28"/>
         </w:rPr>
-        <w:t xml:space="preserve"> Linear regression is easy to </w:t>
-      </w:r>
-      <w:proofErr w:type="gramStart"/>
-      <w:r>
-        <w:rPr>
-          <w:rFonts w:asciiTheme="majorBidi" w:hAnsiTheme="majorBidi" w:cstheme="majorBidi"/>
-          <w:sz w:val="28"/>
-          <w:szCs w:val="28"/>
-        </w:rPr>
-        <w:t>understand</w:t>
-      </w:r>
-      <w:proofErr w:type="gramEnd"/>
-      <w:r>
-        <w:rPr>
-          <w:rFonts w:asciiTheme="majorBidi" w:hAnsiTheme="majorBidi" w:cstheme="majorBidi"/>
-          <w:sz w:val="28"/>
-          <w:szCs w:val="28"/>
-        </w:rPr>
-        <w:t xml:space="preserve"> and the coefficients can be interpreted to understand feature importance.</w:t>
+        <w:t xml:space="preserve"> Linear regression is easy to understand and the coefficients can be interpreted to understand feature importance.</w:t>
       </w:r>
     </w:p>
     <w:p>
@@ -6756,7 +6478,6 @@
           <w:rFonts w:ascii="Times New Roman" w:hAnsi="Times New Roman" w:cs="Times New Roman"/>
           <w:sz w:val="28"/>
           <w:szCs w:val="28"/>
-          <w:lang/>
         </w:rPr>
       </w:pPr>
       <w:r>
@@ -6764,7 +6485,6 @@
           <w:rFonts w:ascii="Times New Roman" w:hAnsi="Times New Roman" w:cs="Times New Roman"/>
           <w:sz w:val="28"/>
           <w:szCs w:val="28"/>
-          <w:lang/>
         </w:rPr>
         <w:t xml:space="preserve">Dua, D. and Graff, C. (2019). UCI Machine Learning Repository. University of California, Irvine </w:t>
       </w:r>
@@ -6818,7 +6538,6 @@
           <w:rFonts w:ascii="Times New Roman" w:hAnsi="Times New Roman" w:cs="Times New Roman"/>
           <w:sz w:val="28"/>
           <w:szCs w:val="28"/>
-          <w:lang/>
         </w:rPr>
       </w:pPr>
     </w:p>
@@ -6834,12 +6553,12 @@
     </w:p>
     <w:p/>
     <w:sectPr>
-      <w:headerReference w:type="even" r:id="rId8"/>
-      <w:headerReference w:type="default" r:id="rId9"/>
-      <w:footerReference w:type="even" r:id="rId10"/>
-      <w:footerReference w:type="default" r:id="rId11"/>
-      <w:headerReference w:type="first" r:id="rId12"/>
-      <w:footerReference w:type="first" r:id="rId13"/>
+      <w:headerReference w:type="even" r:id="rId10"/>
+      <w:headerReference w:type="default" r:id="rId11"/>
+      <w:footerReference w:type="even" r:id="rId12"/>
+      <w:footerReference w:type="default" r:id="rId13"/>
+      <w:headerReference w:type="first" r:id="rId14"/>
+      <w:footerReference w:type="first" r:id="rId15"/>
       <w:pgSz w:w="11906" w:h="16838"/>
       <w:pgMar w:top="1440" w:right="1440" w:bottom="1440" w:left="1440" w:header="708" w:footer="708" w:gutter="0"/>
       <w:pgBorders w:offsetFrom="page">
@@ -6853,6 +6572,31 @@
     </w:sectPr>
   </w:body>
 </w:document>
+</file>
+
+<file path=word/endnotes.xml><?xml version="1.0" encoding="utf-8"?>
+<w:endnotes xmlns:wpc="http://schemas.microsoft.com/office/word/2010/wordprocessingCanvas" xmlns:cx="http://schemas.microsoft.com/office/drawing/2014/chartex" xmlns:cx1="http://schemas.microsoft.com/office/drawing/2015/9/8/chartex" xmlns:cx2="http://schemas.microsoft.com/office/drawing/2015/10/21/chartex" xmlns:cx3="http://schemas.microsoft.com/office/drawing/2016/5/9/chartex" xmlns:cx4="http://schemas.microsoft.com/office/drawing/2016/5/10/chartex" xmlns:cx5="http://schemas.microsoft.com/office/drawing/2016/5/11/chartex" xmlns:cx6="http://schemas.microsoft.com/office/drawing/2016/5/12/chartex" xmlns:cx7="http://schemas.microsoft.com/office/drawing/2016/5/13/chartex" xmlns:cx8="http://schemas.microsoft.com/office/drawing/2016/5/14/chartex" xmlns:mc="http://schemas.openxmlformats.org/markup-compatibility/2006" xmlns:aink="http://schemas.microsoft.com/office/drawing/2016/ink" xmlns:am3d="http://schemas.microsoft.com/office/drawing/2017/model3d" xmlns:o="urn:schemas-microsoft-com:office:office" xmlns:oel="http://schemas.microsoft.com/office/2019/extlst" xmlns:r="http://schemas.openxmlformats.org/officeDocument/2006/relationships" xmlns:m="http://schemas.openxmlformats.org/officeDocument/2006/math" xmlns:v="urn:schemas-microsoft-com:vml" xmlns:wp14="http://schemas.microsoft.com/office/word/2010/wordprocessingDrawing" xmlns:wp="http://schemas.openxmlformats.org/drawingml/2006/wordprocessingDrawing" xmlns:w10="urn:schemas-microsoft-com:office:word" xmlns:w="http://schemas.openxmlformats.org/wordprocessingml/2006/main" xmlns:w14="http://schemas.microsoft.com/office/word/2010/wordml" xmlns:w15="http://schemas.microsoft.com/office/word/2012/wordml" xmlns:w16cex="http://schemas.microsoft.com/office/word/2018/wordml/cex" xmlns:w16cid="http://schemas.microsoft.com/office/word/2016/wordml/cid" xmlns:w16="http://schemas.microsoft.com/office/word/2018/wordml" xmlns:w16du="http://schemas.microsoft.com/office/word/2023/wordml/word16du" xmlns:w16sdtdh="http://schemas.microsoft.com/office/word/2020/wordml/sdtdatahash" xmlns:w16sdtfl="http://schemas.microsoft.com/office/word/2024/wordml/sdtformatlock" xmlns:w16se="http://schemas.microsoft.com/office/word/2015/wordml/symex" xmlns:wpg="http://schemas.microsoft.com/office/word/2010/wordprocessingGroup" xmlns:wpi="http://schemas.microsoft.com/office/word/2010/wordprocessingInk" xmlns:wne="http://schemas.microsoft.com/office/word/2006/wordml" xmlns:wps="http://schemas.microsoft.com/office/word/2010/wordprocessingShape" mc:Ignorable="w14 w15 w16se w16cid w16 w16cex w16sdtdh w16sdtfl w16du wp14">
+  <w:endnote w:type="separator" w:id="-1">
+    <w:p>
+      <w:pPr>
+        <w:spacing w:after="0" w:line="240" w:lineRule="auto"/>
+      </w:pPr>
+      <w:r>
+        <w:separator/>
+      </w:r>
+    </w:p>
+  </w:endnote>
+  <w:endnote w:type="continuationSeparator" w:id="0">
+    <w:p>
+      <w:pPr>
+        <w:spacing w:after="0" w:line="240" w:lineRule="auto"/>
+      </w:pPr>
+      <w:r>
+        <w:continuationSeparator/>
+      </w:r>
+    </w:p>
+  </w:endnote>
+</w:endnotes>
 </file>
 
 <file path=word/footer1.xml><?xml version="1.0" encoding="utf-8"?>
@@ -6925,6 +6669,31 @@
 </w:ftr>
 </file>
 
+<file path=word/footnotes.xml><?xml version="1.0" encoding="utf-8"?>
+<w:footnotes xmlns:wpc="http://schemas.microsoft.com/office/word/2010/wordprocessingCanvas" xmlns:cx="http://schemas.microsoft.com/office/drawing/2014/chartex" xmlns:cx1="http://schemas.microsoft.com/office/drawing/2015/9/8/chartex" xmlns:cx2="http://schemas.microsoft.com/office/drawing/2015/10/21/chartex" xmlns:cx3="http://schemas.microsoft.com/office/drawing/2016/5/9/chartex" xmlns:cx4="http://schemas.microsoft.com/office/drawing/2016/5/10/chartex" xmlns:cx5="http://schemas.microsoft.com/office/drawing/2016/5/11/chartex" xmlns:cx6="http://schemas.microsoft.com/office/drawing/2016/5/12/chartex" xmlns:cx7="http://schemas.microsoft.com/office/drawing/2016/5/13/chartex" xmlns:cx8="http://schemas.microsoft.com/office/drawing/2016/5/14/chartex" xmlns:mc="http://schemas.openxmlformats.org/markup-compatibility/2006" xmlns:aink="http://schemas.microsoft.com/office/drawing/2016/ink" xmlns:am3d="http://schemas.microsoft.com/office/drawing/2017/model3d" xmlns:o="urn:schemas-microsoft-com:office:office" xmlns:oel="http://schemas.microsoft.com/office/2019/extlst" xmlns:r="http://schemas.openxmlformats.org/officeDocument/2006/relationships" xmlns:m="http://schemas.openxmlformats.org/officeDocument/2006/math" xmlns:v="urn:schemas-microsoft-com:vml" xmlns:wp14="http://schemas.microsoft.com/office/word/2010/wordprocessingDrawing" xmlns:wp="http://schemas.openxmlformats.org/drawingml/2006/wordprocessingDrawing" xmlns:w10="urn:schemas-microsoft-com:office:word" xmlns:w="http://schemas.openxmlformats.org/wordprocessingml/2006/main" xmlns:w14="http://schemas.microsoft.com/office/word/2010/wordml" xmlns:w15="http://schemas.microsoft.com/office/word/2012/wordml" xmlns:w16cex="http://schemas.microsoft.com/office/word/2018/wordml/cex" xmlns:w16cid="http://schemas.microsoft.com/office/word/2016/wordml/cid" xmlns:w16="http://schemas.microsoft.com/office/word/2018/wordml" xmlns:w16du="http://schemas.microsoft.com/office/word/2023/wordml/word16du" xmlns:w16sdtdh="http://schemas.microsoft.com/office/word/2020/wordml/sdtdatahash" xmlns:w16sdtfl="http://schemas.microsoft.com/office/word/2024/wordml/sdtformatlock" xmlns:w16se="http://schemas.microsoft.com/office/word/2015/wordml/symex" xmlns:wpg="http://schemas.microsoft.com/office/word/2010/wordprocessingGroup" xmlns:wpi="http://schemas.microsoft.com/office/word/2010/wordprocessingInk" xmlns:wne="http://schemas.microsoft.com/office/word/2006/wordml" xmlns:wps="http://schemas.microsoft.com/office/word/2010/wordprocessingShape" mc:Ignorable="w14 w15 w16se w16cid w16 w16cex w16sdtdh w16sdtfl w16du wp14">
+  <w:footnote w:type="separator" w:id="-1">
+    <w:p>
+      <w:pPr>
+        <w:spacing w:after="0" w:line="240" w:lineRule="auto"/>
+      </w:pPr>
+      <w:r>
+        <w:separator/>
+      </w:r>
+    </w:p>
+  </w:footnote>
+  <w:footnote w:type="continuationSeparator" w:id="0">
+    <w:p>
+      <w:pPr>
+        <w:spacing w:after="0" w:line="240" w:lineRule="auto"/>
+      </w:pPr>
+      <w:r>
+        <w:continuationSeparator/>
+      </w:r>
+    </w:p>
+  </w:footnote>
+</w:footnotes>
+</file>
+
 <file path=word/header1.xml><?xml version="1.0" encoding="utf-8"?>
 <w:hdr xmlns:wpc="http://schemas.microsoft.com/office/word/2010/wordprocessingCanvas" xmlns:cx="http://schemas.microsoft.com/office/drawing/2014/chartex" xmlns:cx1="http://schemas.microsoft.com/office/drawing/2015/9/8/chartex" xmlns:cx2="http://schemas.microsoft.com/office/drawing/2015/10/21/chartex" xmlns:cx3="http://schemas.microsoft.com/office/drawing/2016/5/9/chartex" xmlns:cx4="http://schemas.microsoft.com/office/drawing/2016/5/10/chartex" xmlns:cx5="http://schemas.microsoft.com/office/drawing/2016/5/11/chartex" xmlns:cx6="http://schemas.microsoft.com/office/drawing/2016/5/12/chartex" xmlns:cx7="http://schemas.microsoft.com/office/drawing/2016/5/13/chartex" xmlns:cx8="http://schemas.microsoft.com/office/drawing/2016/5/14/chartex" xmlns:mc="http://schemas.openxmlformats.org/markup-compatibility/2006" xmlns:aink="http://schemas.microsoft.com/office/drawing/2016/ink" xmlns:am3d="http://schemas.microsoft.com/office/drawing/2017/model3d" xmlns:o="urn:schemas-microsoft-com:office:office" xmlns:oel="http://schemas.microsoft.com/office/2019/extlst" xmlns:r="http://schemas.openxmlformats.org/officeDocument/2006/relationships" xmlns:m="http://schemas.openxmlformats.org/officeDocument/2006/math" xmlns:v="urn:schemas-microsoft-com:vml" xmlns:wp14="http://schemas.microsoft.com/office/word/2010/wordprocessingDrawing" xmlns:wp="http://schemas.openxmlformats.org/drawingml/2006/wordprocessingDrawing" xmlns:w10="urn:schemas-microsoft-com:office:word" xmlns:w="http://schemas.openxmlformats.org/wordprocessingml/2006/main" xmlns:w14="http://schemas.microsoft.com/office/word/2010/wordml" xmlns:w15="http://schemas.microsoft.com/office/word/2012/wordml" xmlns:w16cex="http://schemas.microsoft.com/office/word/2018/wordml/cex" xmlns:w16cid="http://schemas.microsoft.com/office/word/2016/wordml/cid" xmlns:w16="http://schemas.microsoft.com/office/word/2018/wordml" xmlns:w16du="http://schemas.microsoft.com/office/word/2023/wordml/word16du" xmlns:w16sdtdh="http://schemas.microsoft.com/office/word/2020/wordml/sdtdatahash" xmlns:w16sdtfl="http://schemas.microsoft.com/office/word/2024/wordml/sdtformatlock" xmlns:w16se="http://schemas.microsoft.com/office/word/2015/wordml/symex" xmlns:wpg="http://schemas.microsoft.com/office/word/2010/wordprocessingGroup" xmlns:wpi="http://schemas.microsoft.com/office/word/2010/wordprocessingInk" xmlns:wne="http://schemas.microsoft.com/office/word/2006/wordml" xmlns:wps="http://schemas.microsoft.com/office/word/2010/wordprocessingShape" mc:Ignorable="w14 w15 w16se w16cid w16 w16cex w16sdtdh w16sdtfl w16du wp14">
   <w:p>
@@ -7243,6 +7012,119 @@
     </w:lvl>
   </w:abstractNum>
   <w:abstractNum w:abstractNumId="2" w15:restartNumberingAfterBreak="0">
+    <w:nsid w:val="0D5F1909"/>
+    <w:multiLevelType w:val="multilevel"/>
+    <w:tmpl w:val="A6B29848"/>
+    <w:lvl w:ilvl="0">
+      <w:start w:val="1"/>
+      <w:numFmt w:val="decimal"/>
+      <w:lvlText w:val="%1."/>
+      <w:lvlJc w:val="left"/>
+      <w:pPr>
+        <w:tabs>
+          <w:tab w:val="num" w:pos="720"/>
+        </w:tabs>
+        <w:ind w:left="720" w:hanging="360"/>
+      </w:pPr>
+    </w:lvl>
+    <w:lvl w:ilvl="1">
+      <w:start w:val="1"/>
+      <w:numFmt w:val="bullet"/>
+      <w:lvlText w:val=""/>
+      <w:lvlJc w:val="left"/>
+      <w:pPr>
+        <w:ind w:left="1440" w:hanging="360"/>
+      </w:pPr>
+      <w:rPr>
+        <w:rFonts w:ascii="Symbol" w:hAnsi="Symbol" w:hint="default"/>
+      </w:rPr>
+    </w:lvl>
+    <w:lvl w:ilvl="2" w:tentative="1">
+      <w:start w:val="1"/>
+      <w:numFmt w:val="decimal"/>
+      <w:lvlText w:val="%3."/>
+      <w:lvlJc w:val="left"/>
+      <w:pPr>
+        <w:tabs>
+          <w:tab w:val="num" w:pos="2160"/>
+        </w:tabs>
+        <w:ind w:left="2160" w:hanging="360"/>
+      </w:pPr>
+    </w:lvl>
+    <w:lvl w:ilvl="3" w:tentative="1">
+      <w:start w:val="1"/>
+      <w:numFmt w:val="decimal"/>
+      <w:lvlText w:val="%4."/>
+      <w:lvlJc w:val="left"/>
+      <w:pPr>
+        <w:tabs>
+          <w:tab w:val="num" w:pos="2880"/>
+        </w:tabs>
+        <w:ind w:left="2880" w:hanging="360"/>
+      </w:pPr>
+    </w:lvl>
+    <w:lvl w:ilvl="4" w:tentative="1">
+      <w:start w:val="1"/>
+      <w:numFmt w:val="decimal"/>
+      <w:lvlText w:val="%5."/>
+      <w:lvlJc w:val="left"/>
+      <w:pPr>
+        <w:tabs>
+          <w:tab w:val="num" w:pos="3600"/>
+        </w:tabs>
+        <w:ind w:left="3600" w:hanging="360"/>
+      </w:pPr>
+    </w:lvl>
+    <w:lvl w:ilvl="5" w:tentative="1">
+      <w:start w:val="1"/>
+      <w:numFmt w:val="decimal"/>
+      <w:lvlText w:val="%6."/>
+      <w:lvlJc w:val="left"/>
+      <w:pPr>
+        <w:tabs>
+          <w:tab w:val="num" w:pos="4320"/>
+        </w:tabs>
+        <w:ind w:left="4320" w:hanging="360"/>
+      </w:pPr>
+    </w:lvl>
+    <w:lvl w:ilvl="6" w:tentative="1">
+      <w:start w:val="1"/>
+      <w:numFmt w:val="decimal"/>
+      <w:lvlText w:val="%7."/>
+      <w:lvlJc w:val="left"/>
+      <w:pPr>
+        <w:tabs>
+          <w:tab w:val="num" w:pos="5040"/>
+        </w:tabs>
+        <w:ind w:left="5040" w:hanging="360"/>
+      </w:pPr>
+    </w:lvl>
+    <w:lvl w:ilvl="7" w:tentative="1">
+      <w:start w:val="1"/>
+      <w:numFmt w:val="decimal"/>
+      <w:lvlText w:val="%8."/>
+      <w:lvlJc w:val="left"/>
+      <w:pPr>
+        <w:tabs>
+          <w:tab w:val="num" w:pos="5760"/>
+        </w:tabs>
+        <w:ind w:left="5760" w:hanging="360"/>
+      </w:pPr>
+    </w:lvl>
+    <w:lvl w:ilvl="8" w:tentative="1">
+      <w:start w:val="1"/>
+      <w:numFmt w:val="decimal"/>
+      <w:lvlText w:val="%9."/>
+      <w:lvlJc w:val="left"/>
+      <w:pPr>
+        <w:tabs>
+          <w:tab w:val="num" w:pos="6480"/>
+        </w:tabs>
+        <w:ind w:left="6480" w:hanging="360"/>
+      </w:pPr>
+    </w:lvl>
+  </w:abstractNum>
+  <w:abstractNum w:abstractNumId="3" w15:restartNumberingAfterBreak="0">
     <w:nsid w:val="0F4F04E2"/>
     <w:multiLevelType w:val="hybridMultilevel"/>
     <w:tmpl w:val="28A826CA"/>
@@ -7328,7 +7210,7 @@
       </w:pPr>
     </w:lvl>
   </w:abstractNum>
-  <w:abstractNum w:abstractNumId="3" w15:restartNumberingAfterBreak="0">
+  <w:abstractNum w:abstractNumId="4" w15:restartNumberingAfterBreak="0">
     <w:nsid w:val="11330E78"/>
     <w:multiLevelType w:val="multilevel"/>
     <w:tmpl w:val="8C7038E8"/>
@@ -7477,7 +7359,7 @@
       </w:rPr>
     </w:lvl>
   </w:abstractNum>
-  <w:abstractNum w:abstractNumId="4" w15:restartNumberingAfterBreak="0">
+  <w:abstractNum w:abstractNumId="5" w15:restartNumberingAfterBreak="0">
     <w:nsid w:val="12724825"/>
     <w:multiLevelType w:val="multilevel"/>
     <w:tmpl w:val="D4B4A82C"/>
@@ -7623,7 +7505,7 @@
       </w:rPr>
     </w:lvl>
   </w:abstractNum>
-  <w:abstractNum w:abstractNumId="5" w15:restartNumberingAfterBreak="0">
+  <w:abstractNum w:abstractNumId="6" w15:restartNumberingAfterBreak="0">
     <w:nsid w:val="17F71223"/>
     <w:multiLevelType w:val="multilevel"/>
     <w:tmpl w:val="EFC04BB0"/>
@@ -7772,7 +7654,7 @@
       </w:rPr>
     </w:lvl>
   </w:abstractNum>
-  <w:abstractNum w:abstractNumId="6" w15:restartNumberingAfterBreak="0">
+  <w:abstractNum w:abstractNumId="7" w15:restartNumberingAfterBreak="0">
     <w:nsid w:val="1BD206BC"/>
     <w:multiLevelType w:val="multilevel"/>
     <w:tmpl w:val="2B6422AE"/>
@@ -7921,7 +7803,7 @@
       </w:rPr>
     </w:lvl>
   </w:abstractNum>
-  <w:abstractNum w:abstractNumId="7" w15:restartNumberingAfterBreak="0">
+  <w:abstractNum w:abstractNumId="8" w15:restartNumberingAfterBreak="0">
     <w:nsid w:val="21184477"/>
     <w:multiLevelType w:val="multilevel"/>
     <w:tmpl w:val="B1326446"/>
@@ -8070,7 +7952,7 @@
       </w:rPr>
     </w:lvl>
   </w:abstractNum>
-  <w:abstractNum w:abstractNumId="8" w15:restartNumberingAfterBreak="0">
+  <w:abstractNum w:abstractNumId="9" w15:restartNumberingAfterBreak="0">
     <w:nsid w:val="229A306E"/>
     <w:multiLevelType w:val="multilevel"/>
     <w:tmpl w:val="E8C0AE3E"/>
@@ -8215,7 +8097,7 @@
       </w:rPr>
     </w:lvl>
   </w:abstractNum>
-  <w:abstractNum w:abstractNumId="9" w15:restartNumberingAfterBreak="0">
+  <w:abstractNum w:abstractNumId="10" w15:restartNumberingAfterBreak="0">
     <w:nsid w:val="23715270"/>
     <w:multiLevelType w:val="hybridMultilevel"/>
     <w:tmpl w:val="CD3E4CF8"/>
@@ -8301,7 +8183,7 @@
       </w:pPr>
     </w:lvl>
   </w:abstractNum>
-  <w:abstractNum w:abstractNumId="10" w15:restartNumberingAfterBreak="0">
+  <w:abstractNum w:abstractNumId="11" w15:restartNumberingAfterBreak="0">
     <w:nsid w:val="280F0B91"/>
     <w:multiLevelType w:val="multilevel"/>
     <w:tmpl w:val="B554EA32"/>
@@ -8450,7 +8332,7 @@
       </w:rPr>
     </w:lvl>
   </w:abstractNum>
-  <w:abstractNum w:abstractNumId="11" w15:restartNumberingAfterBreak="0">
+  <w:abstractNum w:abstractNumId="12" w15:restartNumberingAfterBreak="0">
     <w:nsid w:val="2C591100"/>
     <w:multiLevelType w:val="hybridMultilevel"/>
     <w:tmpl w:val="B586507E"/>
@@ -8563,7 +8445,7 @@
       </w:rPr>
     </w:lvl>
   </w:abstractNum>
-  <w:abstractNum w:abstractNumId="12" w15:restartNumberingAfterBreak="0">
+  <w:abstractNum w:abstractNumId="13" w15:restartNumberingAfterBreak="0">
     <w:nsid w:val="2D5007CE"/>
     <w:multiLevelType w:val="multilevel"/>
     <w:tmpl w:val="470A97F6"/>
@@ -8712,7 +8594,7 @@
       </w:rPr>
     </w:lvl>
   </w:abstractNum>
-  <w:abstractNum w:abstractNumId="13" w15:restartNumberingAfterBreak="0">
+  <w:abstractNum w:abstractNumId="14" w15:restartNumberingAfterBreak="0">
     <w:nsid w:val="32065DD3"/>
     <w:multiLevelType w:val="hybridMultilevel"/>
     <w:tmpl w:val="545A665E"/>
@@ -8827,7 +8709,7 @@
       </w:rPr>
     </w:lvl>
   </w:abstractNum>
-  <w:abstractNum w:abstractNumId="14" w15:restartNumberingAfterBreak="0">
+  <w:abstractNum w:abstractNumId="15" w15:restartNumberingAfterBreak="0">
     <w:nsid w:val="34717FDC"/>
     <w:multiLevelType w:val="multilevel"/>
     <w:tmpl w:val="D054C48E"/>
@@ -8976,7 +8858,7 @@
       </w:rPr>
     </w:lvl>
   </w:abstractNum>
-  <w:abstractNum w:abstractNumId="15" w15:restartNumberingAfterBreak="0">
+  <w:abstractNum w:abstractNumId="16" w15:restartNumberingAfterBreak="0">
     <w:nsid w:val="36A172C6"/>
     <w:multiLevelType w:val="multilevel"/>
     <w:tmpl w:val="DF44F8D0"/>
@@ -9125,7 +9007,7 @@
       </w:rPr>
     </w:lvl>
   </w:abstractNum>
-  <w:abstractNum w:abstractNumId="16" w15:restartNumberingAfterBreak="0">
+  <w:abstractNum w:abstractNumId="17" w15:restartNumberingAfterBreak="0">
     <w:nsid w:val="38083921"/>
     <w:multiLevelType w:val="multilevel"/>
     <w:tmpl w:val="B54CC004"/>
@@ -9274,7 +9156,7 @@
       </w:rPr>
     </w:lvl>
   </w:abstractNum>
-  <w:abstractNum w:abstractNumId="17" w15:restartNumberingAfterBreak="0">
+  <w:abstractNum w:abstractNumId="18" w15:restartNumberingAfterBreak="0">
     <w:nsid w:val="38566DC2"/>
     <w:multiLevelType w:val="multilevel"/>
     <w:tmpl w:val="140C781C"/>
@@ -9387,7 +9269,7 @@
       </w:pPr>
     </w:lvl>
   </w:abstractNum>
-  <w:abstractNum w:abstractNumId="18" w15:restartNumberingAfterBreak="0">
+  <w:abstractNum w:abstractNumId="19" w15:restartNumberingAfterBreak="0">
     <w:nsid w:val="3A6617C6"/>
     <w:multiLevelType w:val="multilevel"/>
     <w:tmpl w:val="E8C0AE3E"/>
@@ -9532,7 +9414,7 @@
       </w:rPr>
     </w:lvl>
   </w:abstractNum>
-  <w:abstractNum w:abstractNumId="19" w15:restartNumberingAfterBreak="0">
+  <w:abstractNum w:abstractNumId="20" w15:restartNumberingAfterBreak="0">
     <w:nsid w:val="414109B1"/>
     <w:multiLevelType w:val="multilevel"/>
     <w:tmpl w:val="0B4237F8"/>
@@ -9681,7 +9563,7 @@
       </w:rPr>
     </w:lvl>
   </w:abstractNum>
-  <w:abstractNum w:abstractNumId="20" w15:restartNumberingAfterBreak="0">
+  <w:abstractNum w:abstractNumId="21" w15:restartNumberingAfterBreak="0">
     <w:nsid w:val="422C4DE2"/>
     <w:multiLevelType w:val="multilevel"/>
     <w:tmpl w:val="59BCED36"/>
@@ -9830,7 +9712,7 @@
       </w:rPr>
     </w:lvl>
   </w:abstractNum>
-  <w:abstractNum w:abstractNumId="21" w15:restartNumberingAfterBreak="0">
+  <w:abstractNum w:abstractNumId="22" w15:restartNumberingAfterBreak="0">
     <w:nsid w:val="43EA39C6"/>
     <w:multiLevelType w:val="multilevel"/>
     <w:tmpl w:val="1FAC7F1C"/>
@@ -9979,7 +9861,7 @@
       </w:rPr>
     </w:lvl>
   </w:abstractNum>
-  <w:abstractNum w:abstractNumId="22" w15:restartNumberingAfterBreak="0">
+  <w:abstractNum w:abstractNumId="23" w15:restartNumberingAfterBreak="0">
     <w:nsid w:val="498C5583"/>
     <w:multiLevelType w:val="multilevel"/>
     <w:tmpl w:val="A3A8043E"/>
@@ -10128,7 +10010,7 @@
       </w:rPr>
     </w:lvl>
   </w:abstractNum>
-  <w:abstractNum w:abstractNumId="23" w15:restartNumberingAfterBreak="0">
+  <w:abstractNum w:abstractNumId="24" w15:restartNumberingAfterBreak="0">
     <w:nsid w:val="4C0B0B9F"/>
     <w:multiLevelType w:val="multilevel"/>
     <w:tmpl w:val="08701B8A"/>
@@ -10277,7 +10159,7 @@
       </w:rPr>
     </w:lvl>
   </w:abstractNum>
-  <w:abstractNum w:abstractNumId="24" w15:restartNumberingAfterBreak="0">
+  <w:abstractNum w:abstractNumId="25" w15:restartNumberingAfterBreak="0">
     <w:nsid w:val="58A5083C"/>
     <w:multiLevelType w:val="multilevel"/>
     <w:tmpl w:val="4E3825E0"/>
@@ -10426,7 +10308,7 @@
       </w:rPr>
     </w:lvl>
   </w:abstractNum>
-  <w:abstractNum w:abstractNumId="25" w15:restartNumberingAfterBreak="0">
+  <w:abstractNum w:abstractNumId="26" w15:restartNumberingAfterBreak="0">
     <w:nsid w:val="58C95DA7"/>
     <w:multiLevelType w:val="multilevel"/>
     <w:tmpl w:val="D4B4A82C"/>
@@ -10572,7 +10454,7 @@
       </w:rPr>
     </w:lvl>
   </w:abstractNum>
-  <w:abstractNum w:abstractNumId="26" w15:restartNumberingAfterBreak="0">
+  <w:abstractNum w:abstractNumId="27" w15:restartNumberingAfterBreak="0">
     <w:nsid w:val="5BEC264D"/>
     <w:multiLevelType w:val="hybridMultilevel"/>
     <w:tmpl w:val="0C2A29F4"/>
@@ -10687,7 +10569,7 @@
       </w:rPr>
     </w:lvl>
   </w:abstractNum>
-  <w:abstractNum w:abstractNumId="27" w15:restartNumberingAfterBreak="0">
+  <w:abstractNum w:abstractNumId="28" w15:restartNumberingAfterBreak="0">
     <w:nsid w:val="5F614F7D"/>
     <w:multiLevelType w:val="multilevel"/>
     <w:tmpl w:val="6518D9B0"/>
@@ -10836,7 +10718,7 @@
       </w:rPr>
     </w:lvl>
   </w:abstractNum>
-  <w:abstractNum w:abstractNumId="28" w15:restartNumberingAfterBreak="0">
+  <w:abstractNum w:abstractNumId="29" w15:restartNumberingAfterBreak="0">
     <w:nsid w:val="5FF20FAB"/>
     <w:multiLevelType w:val="multilevel"/>
     <w:tmpl w:val="9CCCE8A2"/>
@@ -10953,7 +10835,7 @@
       </w:pPr>
     </w:lvl>
   </w:abstractNum>
-  <w:abstractNum w:abstractNumId="29" w15:restartNumberingAfterBreak="0">
+  <w:abstractNum w:abstractNumId="30" w15:restartNumberingAfterBreak="0">
     <w:nsid w:val="600566CC"/>
     <w:multiLevelType w:val="hybridMultilevel"/>
     <w:tmpl w:val="0C2A29F4"/>
@@ -11068,7 +10950,7 @@
       </w:rPr>
     </w:lvl>
   </w:abstractNum>
-  <w:abstractNum w:abstractNumId="30" w15:restartNumberingAfterBreak="0">
+  <w:abstractNum w:abstractNumId="31" w15:restartNumberingAfterBreak="0">
     <w:nsid w:val="60FA19C2"/>
     <w:multiLevelType w:val="multilevel"/>
     <w:tmpl w:val="B8202C42"/>
@@ -11181,7 +11063,7 @@
       </w:pPr>
     </w:lvl>
   </w:abstractNum>
-  <w:abstractNum w:abstractNumId="31" w15:restartNumberingAfterBreak="0">
+  <w:abstractNum w:abstractNumId="32" w15:restartNumberingAfterBreak="0">
     <w:nsid w:val="616D68D0"/>
     <w:multiLevelType w:val="multilevel"/>
     <w:tmpl w:val="9E90A5A6"/>
@@ -11330,7 +11212,7 @@
       </w:rPr>
     </w:lvl>
   </w:abstractNum>
-  <w:abstractNum w:abstractNumId="32" w15:restartNumberingAfterBreak="0">
+  <w:abstractNum w:abstractNumId="33" w15:restartNumberingAfterBreak="0">
     <w:nsid w:val="63201BD7"/>
     <w:multiLevelType w:val="hybridMultilevel"/>
     <w:tmpl w:val="6966EA46"/>
@@ -11416,7 +11298,7 @@
       </w:pPr>
     </w:lvl>
   </w:abstractNum>
-  <w:abstractNum w:abstractNumId="33" w15:restartNumberingAfterBreak="0">
+  <w:abstractNum w:abstractNumId="34" w15:restartNumberingAfterBreak="0">
     <w:nsid w:val="63B31AAC"/>
     <w:multiLevelType w:val="hybridMultilevel"/>
     <w:tmpl w:val="0C2A29F4"/>
@@ -11531,7 +11413,7 @@
       </w:rPr>
     </w:lvl>
   </w:abstractNum>
-  <w:abstractNum w:abstractNumId="34" w15:restartNumberingAfterBreak="0">
+  <w:abstractNum w:abstractNumId="35" w15:restartNumberingAfterBreak="0">
     <w:nsid w:val="65814AAA"/>
     <w:multiLevelType w:val="multilevel"/>
     <w:tmpl w:val="3CFABD2A"/>
@@ -11680,7 +11562,7 @@
       </w:rPr>
     </w:lvl>
   </w:abstractNum>
-  <w:abstractNum w:abstractNumId="35" w15:restartNumberingAfterBreak="0">
+  <w:abstractNum w:abstractNumId="36" w15:restartNumberingAfterBreak="0">
     <w:nsid w:val="67032C4C"/>
     <w:multiLevelType w:val="multilevel"/>
     <w:tmpl w:val="58ECCE00"/>
@@ -11829,7 +11711,7 @@
       </w:rPr>
     </w:lvl>
   </w:abstractNum>
-  <w:abstractNum w:abstractNumId="36" w15:restartNumberingAfterBreak="0">
+  <w:abstractNum w:abstractNumId="37" w15:restartNumberingAfterBreak="0">
     <w:nsid w:val="6A0E6686"/>
     <w:multiLevelType w:val="multilevel"/>
     <w:tmpl w:val="FC9A56D4"/>
@@ -11978,7 +11860,7 @@
       </w:rPr>
     </w:lvl>
   </w:abstractNum>
-  <w:abstractNum w:abstractNumId="37" w15:restartNumberingAfterBreak="0">
+  <w:abstractNum w:abstractNumId="38" w15:restartNumberingAfterBreak="0">
     <w:nsid w:val="6AA16537"/>
     <w:multiLevelType w:val="multilevel"/>
     <w:tmpl w:val="7D663962"/>
@@ -12127,7 +12009,7 @@
       </w:rPr>
     </w:lvl>
   </w:abstractNum>
-  <w:abstractNum w:abstractNumId="38" w15:restartNumberingAfterBreak="0">
+  <w:abstractNum w:abstractNumId="39" w15:restartNumberingAfterBreak="0">
     <w:nsid w:val="6CC502EE"/>
     <w:multiLevelType w:val="multilevel"/>
     <w:tmpl w:val="105282AC"/>
@@ -12276,7 +12158,7 @@
       </w:rPr>
     </w:lvl>
   </w:abstractNum>
-  <w:abstractNum w:abstractNumId="39" w15:restartNumberingAfterBreak="0">
+  <w:abstractNum w:abstractNumId="40" w15:restartNumberingAfterBreak="0">
     <w:nsid w:val="740708EC"/>
     <w:multiLevelType w:val="hybridMultilevel"/>
     <w:tmpl w:val="F3140C0C"/>
@@ -12362,7 +12244,7 @@
       </w:pPr>
     </w:lvl>
   </w:abstractNum>
-  <w:abstractNum w:abstractNumId="40" w15:restartNumberingAfterBreak="0">
+  <w:abstractNum w:abstractNumId="41" w15:restartNumberingAfterBreak="0">
     <w:nsid w:val="75F45390"/>
     <w:multiLevelType w:val="multilevel"/>
     <w:tmpl w:val="E8DE3FDC"/>
@@ -12511,7 +12393,120 @@
       </w:rPr>
     </w:lvl>
   </w:abstractNum>
-  <w:abstractNum w:abstractNumId="41" w15:restartNumberingAfterBreak="0">
+  <w:abstractNum w:abstractNumId="42" w15:restartNumberingAfterBreak="0">
+    <w:nsid w:val="7D1612F3"/>
+    <w:multiLevelType w:val="multilevel"/>
+    <w:tmpl w:val="DC5EB518"/>
+    <w:lvl w:ilvl="0">
+      <w:start w:val="1"/>
+      <w:numFmt w:val="decimal"/>
+      <w:lvlText w:val="%1."/>
+      <w:lvlJc w:val="left"/>
+      <w:pPr>
+        <w:tabs>
+          <w:tab w:val="num" w:pos="720"/>
+        </w:tabs>
+        <w:ind w:left="720" w:hanging="360"/>
+      </w:pPr>
+    </w:lvl>
+    <w:lvl w:ilvl="1">
+      <w:start w:val="1"/>
+      <w:numFmt w:val="bullet"/>
+      <w:lvlText w:val=""/>
+      <w:lvlJc w:val="left"/>
+      <w:pPr>
+        <w:ind w:left="1440" w:hanging="360"/>
+      </w:pPr>
+      <w:rPr>
+        <w:rFonts w:ascii="Symbol" w:hAnsi="Symbol" w:hint="default"/>
+      </w:rPr>
+    </w:lvl>
+    <w:lvl w:ilvl="2" w:tentative="1">
+      <w:start w:val="1"/>
+      <w:numFmt w:val="decimal"/>
+      <w:lvlText w:val="%3."/>
+      <w:lvlJc w:val="left"/>
+      <w:pPr>
+        <w:tabs>
+          <w:tab w:val="num" w:pos="2160"/>
+        </w:tabs>
+        <w:ind w:left="2160" w:hanging="360"/>
+      </w:pPr>
+    </w:lvl>
+    <w:lvl w:ilvl="3" w:tentative="1">
+      <w:start w:val="1"/>
+      <w:numFmt w:val="decimal"/>
+      <w:lvlText w:val="%4."/>
+      <w:lvlJc w:val="left"/>
+      <w:pPr>
+        <w:tabs>
+          <w:tab w:val="num" w:pos="2880"/>
+        </w:tabs>
+        <w:ind w:left="2880" w:hanging="360"/>
+      </w:pPr>
+    </w:lvl>
+    <w:lvl w:ilvl="4" w:tentative="1">
+      <w:start w:val="1"/>
+      <w:numFmt w:val="decimal"/>
+      <w:lvlText w:val="%5."/>
+      <w:lvlJc w:val="left"/>
+      <w:pPr>
+        <w:tabs>
+          <w:tab w:val="num" w:pos="3600"/>
+        </w:tabs>
+        <w:ind w:left="3600" w:hanging="360"/>
+      </w:pPr>
+    </w:lvl>
+    <w:lvl w:ilvl="5" w:tentative="1">
+      <w:start w:val="1"/>
+      <w:numFmt w:val="decimal"/>
+      <w:lvlText w:val="%6."/>
+      <w:lvlJc w:val="left"/>
+      <w:pPr>
+        <w:tabs>
+          <w:tab w:val="num" w:pos="4320"/>
+        </w:tabs>
+        <w:ind w:left="4320" w:hanging="360"/>
+      </w:pPr>
+    </w:lvl>
+    <w:lvl w:ilvl="6" w:tentative="1">
+      <w:start w:val="1"/>
+      <w:numFmt w:val="decimal"/>
+      <w:lvlText w:val="%7."/>
+      <w:lvlJc w:val="left"/>
+      <w:pPr>
+        <w:tabs>
+          <w:tab w:val="num" w:pos="5040"/>
+        </w:tabs>
+        <w:ind w:left="5040" w:hanging="360"/>
+      </w:pPr>
+    </w:lvl>
+    <w:lvl w:ilvl="7" w:tentative="1">
+      <w:start w:val="1"/>
+      <w:numFmt w:val="decimal"/>
+      <w:lvlText w:val="%8."/>
+      <w:lvlJc w:val="left"/>
+      <w:pPr>
+        <w:tabs>
+          <w:tab w:val="num" w:pos="5760"/>
+        </w:tabs>
+        <w:ind w:left="5760" w:hanging="360"/>
+      </w:pPr>
+    </w:lvl>
+    <w:lvl w:ilvl="8" w:tentative="1">
+      <w:start w:val="1"/>
+      <w:numFmt w:val="decimal"/>
+      <w:lvlText w:val="%9."/>
+      <w:lvlJc w:val="left"/>
+      <w:pPr>
+        <w:tabs>
+          <w:tab w:val="num" w:pos="6480"/>
+        </w:tabs>
+        <w:ind w:left="6480" w:hanging="360"/>
+      </w:pPr>
+    </w:lvl>
+  </w:abstractNum>
+  <w:abstractNum w:abstractNumId="43" w15:restartNumberingAfterBreak="0">
     <w:nsid w:val="7F692E41"/>
     <w:multiLevelType w:val="multilevel"/>
     <w:tmpl w:val="77542DE4"/>
@@ -12660,7 +12655,7 @@
       </w:rPr>
     </w:lvl>
   </w:abstractNum>
-  <w:abstractNum w:abstractNumId="42" w15:restartNumberingAfterBreak="0">
+  <w:abstractNum w:abstractNumId="44" w15:restartNumberingAfterBreak="0">
     <w:nsid w:val="7FCB64D3"/>
     <w:multiLevelType w:val="hybridMultilevel"/>
     <w:tmpl w:val="7A9C4EE0"/>
@@ -12747,133 +12742,139 @@
     </w:lvl>
   </w:abstractNum>
   <w:num w:numId="1" w16cid:durableId="1968969860">
-    <w:abstractNumId w:val="16"/>
+    <w:abstractNumId w:val="17"/>
   </w:num>
   <w:num w:numId="2" w16cid:durableId="1966349179">
-    <w:abstractNumId w:val="20"/>
+    <w:abstractNumId w:val="21"/>
   </w:num>
   <w:num w:numId="3" w16cid:durableId="1169832050">
-    <w:abstractNumId w:val="35"/>
+    <w:abstractNumId w:val="36"/>
   </w:num>
   <w:num w:numId="4" w16cid:durableId="283387679">
-    <w:abstractNumId w:val="14"/>
+    <w:abstractNumId w:val="15"/>
   </w:num>
   <w:num w:numId="5" w16cid:durableId="699471582">
     <w:abstractNumId w:val="1"/>
   </w:num>
   <w:num w:numId="6" w16cid:durableId="359359565">
+    <w:abstractNumId w:val="41"/>
+  </w:num>
+  <w:num w:numId="7" w16cid:durableId="1739740810">
+    <w:abstractNumId w:val="24"/>
+  </w:num>
+  <w:num w:numId="8" w16cid:durableId="1005353795">
+    <w:abstractNumId w:val="20"/>
+  </w:num>
+  <w:num w:numId="9" w16cid:durableId="2112505691">
+    <w:abstractNumId w:val="6"/>
+  </w:num>
+  <w:num w:numId="10" w16cid:durableId="1940289056">
+    <w:abstractNumId w:val="22"/>
+  </w:num>
+  <w:num w:numId="11" w16cid:durableId="20209027">
+    <w:abstractNumId w:val="16"/>
+  </w:num>
+  <w:num w:numId="12" w16cid:durableId="821652827">
+    <w:abstractNumId w:val="18"/>
+  </w:num>
+  <w:num w:numId="13" w16cid:durableId="1654945913">
+    <w:abstractNumId w:val="7"/>
+  </w:num>
+  <w:num w:numId="14" w16cid:durableId="2086412909">
+    <w:abstractNumId w:val="23"/>
+  </w:num>
+  <w:num w:numId="15" w16cid:durableId="1131171498">
+    <w:abstractNumId w:val="37"/>
+  </w:num>
+  <w:num w:numId="16" w16cid:durableId="1031686074">
+    <w:abstractNumId w:val="4"/>
+  </w:num>
+  <w:num w:numId="17" w16cid:durableId="1661807032">
+    <w:abstractNumId w:val="38"/>
+  </w:num>
+  <w:num w:numId="18" w16cid:durableId="577836062">
+    <w:abstractNumId w:val="25"/>
+  </w:num>
+  <w:num w:numId="19" w16cid:durableId="1347823243">
+    <w:abstractNumId w:val="35"/>
+  </w:num>
+  <w:num w:numId="20" w16cid:durableId="378238074">
+    <w:abstractNumId w:val="31"/>
+  </w:num>
+  <w:num w:numId="21" w16cid:durableId="1244530984">
+    <w:abstractNumId w:val="33"/>
+  </w:num>
+  <w:num w:numId="22" w16cid:durableId="1962571295">
+    <w:abstractNumId w:val="27"/>
+  </w:num>
+  <w:num w:numId="23" w16cid:durableId="1736468737">
+    <w:abstractNumId w:val="10"/>
+  </w:num>
+  <w:num w:numId="24" w16cid:durableId="1860853616">
+    <w:abstractNumId w:val="34"/>
+  </w:num>
+  <w:num w:numId="25" w16cid:durableId="1943804164">
+    <w:abstractNumId w:val="30"/>
+  </w:num>
+  <w:num w:numId="26" w16cid:durableId="1046947566">
+    <w:abstractNumId w:val="14"/>
+  </w:num>
+  <w:num w:numId="27" w16cid:durableId="149638692">
+    <w:abstractNumId w:val="44"/>
+  </w:num>
+  <w:num w:numId="28" w16cid:durableId="1107459146">
     <w:abstractNumId w:val="40"/>
   </w:num>
-  <w:num w:numId="7" w16cid:durableId="1739740810">
-    <w:abstractNumId w:val="23"/>
-  </w:num>
-  <w:num w:numId="8" w16cid:durableId="1005353795">
-    <w:abstractNumId w:val="19"/>
-  </w:num>
-  <w:num w:numId="9" w16cid:durableId="2112505691">
-    <w:abstractNumId w:val="5"/>
-  </w:num>
-  <w:num w:numId="10" w16cid:durableId="1940289056">
-    <w:abstractNumId w:val="21"/>
-  </w:num>
-  <w:num w:numId="11" w16cid:durableId="20209027">
-    <w:abstractNumId w:val="15"/>
-  </w:num>
-  <w:num w:numId="12" w16cid:durableId="821652827">
-    <w:abstractNumId w:val="17"/>
-  </w:num>
-  <w:num w:numId="13" w16cid:durableId="1654945913">
-    <w:abstractNumId w:val="6"/>
-  </w:num>
-  <w:num w:numId="14" w16cid:durableId="2086412909">
-    <w:abstractNumId w:val="22"/>
-  </w:num>
-  <w:num w:numId="15" w16cid:durableId="1131171498">
-    <w:abstractNumId w:val="36"/>
-  </w:num>
-  <w:num w:numId="16" w16cid:durableId="1031686074">
+  <w:num w:numId="29" w16cid:durableId="803734040">
     <w:abstractNumId w:val="3"/>
   </w:num>
-  <w:num w:numId="17" w16cid:durableId="1661807032">
-    <w:abstractNumId w:val="37"/>
+  <w:num w:numId="30" w16cid:durableId="599289984">
+    <w:abstractNumId w:val="11"/>
   </w:num>
-  <w:num w:numId="18" w16cid:durableId="577836062">
-    <w:abstractNumId w:val="24"/>
+  <w:num w:numId="31" w16cid:durableId="1924099427">
+    <w:abstractNumId w:val="12"/>
   </w:num>
-  <w:num w:numId="19" w16cid:durableId="1347823243">
-    <w:abstractNumId w:val="34"/>
+  <w:num w:numId="32" w16cid:durableId="1748920893">
+    <w:abstractNumId w:val="28"/>
   </w:num>
-  <w:num w:numId="20" w16cid:durableId="378238074">
-    <w:abstractNumId w:val="30"/>
+  <w:num w:numId="33" w16cid:durableId="78794952">
+    <w:abstractNumId w:val="43"/>
   </w:num>
-  <w:num w:numId="21" w16cid:durableId="1244530984">
-    <w:abstractNumId w:val="32"/>
-  </w:num>
-  <w:num w:numId="22" w16cid:durableId="1962571295">
-    <w:abstractNumId w:val="26"/>
-  </w:num>
-  <w:num w:numId="23" w16cid:durableId="1736468737">
+  <w:num w:numId="34" w16cid:durableId="514733525">
     <w:abstractNumId w:val="9"/>
   </w:num>
-  <w:num w:numId="24" w16cid:durableId="1860853616">
-    <w:abstractNumId w:val="33"/>
-  </w:num>
-  <w:num w:numId="25" w16cid:durableId="1943804164">
+  <w:num w:numId="35" w16cid:durableId="571283093">
     <w:abstractNumId w:val="29"/>
-  </w:num>
-  <w:num w:numId="26" w16cid:durableId="1046947566">
-    <w:abstractNumId w:val="13"/>
-  </w:num>
-  <w:num w:numId="27" w16cid:durableId="149638692">
-    <w:abstractNumId w:val="42"/>
-  </w:num>
-  <w:num w:numId="28" w16cid:durableId="1107459146">
-    <w:abstractNumId w:val="39"/>
-  </w:num>
-  <w:num w:numId="29" w16cid:durableId="803734040">
-    <w:abstractNumId w:val="2"/>
-  </w:num>
-  <w:num w:numId="30" w16cid:durableId="599289984">
-    <w:abstractNumId w:val="10"/>
-  </w:num>
-  <w:num w:numId="31" w16cid:durableId="1924099427">
-    <w:abstractNumId w:val="11"/>
-  </w:num>
-  <w:num w:numId="32" w16cid:durableId="1748920893">
-    <w:abstractNumId w:val="27"/>
-  </w:num>
-  <w:num w:numId="33" w16cid:durableId="78794952">
-    <w:abstractNumId w:val="41"/>
-  </w:num>
-  <w:num w:numId="34" w16cid:durableId="514733525">
-    <w:abstractNumId w:val="8"/>
-  </w:num>
-  <w:num w:numId="35" w16cid:durableId="571283093">
-    <w:abstractNumId w:val="28"/>
   </w:num>
   <w:num w:numId="36" w16cid:durableId="1603294030">
     <w:abstractNumId w:val="0"/>
   </w:num>
   <w:num w:numId="37" w16cid:durableId="639312248">
-    <w:abstractNumId w:val="18"/>
+    <w:abstractNumId w:val="19"/>
   </w:num>
   <w:num w:numId="38" w16cid:durableId="596252729">
-    <w:abstractNumId w:val="25"/>
+    <w:abstractNumId w:val="26"/>
   </w:num>
   <w:num w:numId="39" w16cid:durableId="712078431">
-    <w:abstractNumId w:val="12"/>
+    <w:abstractNumId w:val="13"/>
   </w:num>
   <w:num w:numId="40" w16cid:durableId="870997881">
-    <w:abstractNumId w:val="7"/>
+    <w:abstractNumId w:val="8"/>
   </w:num>
   <w:num w:numId="41" w16cid:durableId="1026178801">
-    <w:abstractNumId w:val="31"/>
+    <w:abstractNumId w:val="32"/>
   </w:num>
   <w:num w:numId="42" w16cid:durableId="854881313">
-    <w:abstractNumId w:val="38"/>
+    <w:abstractNumId w:val="39"/>
   </w:num>
   <w:num w:numId="43" w16cid:durableId="1482774090">
-    <w:abstractNumId w:val="4"/>
+    <w:abstractNumId w:val="5"/>
+  </w:num>
+  <w:num w:numId="44" w16cid:durableId="670572882">
+    <w:abstractNumId w:val="42"/>
+  </w:num>
+  <w:num w:numId="45" w16cid:durableId="452945301">
+    <w:abstractNumId w:val="2"/>
   </w:num>
 </w:numbering>
 </file>

</xml_diff>